<commit_message>
tei project 1 turing machine
</commit_message>
<xml_diff>
--- a/tei/Botlo Bence.docx
+++ b/tei/Botlo Bence.docx
@@ -21,6 +21,7 @@
         </w:rPr>
         <w:t xml:space="preserve">PROJEKT feladat </w:t>
       </w:r>
+      <w:proofErr w:type="gramStart"/>
       <w:r>
         <w:rPr>
           <w:b/>
@@ -46,6 +47,7 @@
         </w:rPr>
         <w:t xml:space="preserve">  (</w:t>
       </w:r>
+      <w:proofErr w:type="gramEnd"/>
       <w:r>
         <w:rPr>
           <w:bCs/>
@@ -1941,23 +1943,104 @@
       </w:pPr>
     </w:p>
     <w:p>
-      <w:r>
+      <w:pPr>
         <w:rPr>
           <w:lang w:val="en-US"/>
         </w:rPr>
+      </w:pPr>
+      <w:r>
+        <w:rPr>
+          <w:lang w:val="en-US"/>
+        </w:rPr>
+        <w:drawing>
+          <wp:anchor distT="0" distB="0" distL="114300" distR="114300" simplePos="0" relativeHeight="251658240" behindDoc="0" locked="0" layoutInCell="1" allowOverlap="1" wp14:anchorId="05484510" wp14:editId="4A08F8F2">
+            <wp:simplePos x="0" y="0"/>
+            <wp:positionH relativeFrom="margin">
+              <wp:align>left</wp:align>
+            </wp:positionH>
+            <wp:positionV relativeFrom="paragraph">
+              <wp:posOffset>228600</wp:posOffset>
+            </wp:positionV>
+            <wp:extent cx="5722620" cy="2468880"/>
+            <wp:effectExtent l="0" t="0" r="0" b="0"/>
+            <wp:wrapSquare wrapText="bothSides"/>
+            <wp:docPr id="1" name="Kép 1"/>
+            <wp:cNvGraphicFramePr>
+              <a:graphicFrameLocks xmlns:a="http://schemas.openxmlformats.org/drawingml/2006/main" noChangeAspect="1"/>
+            </wp:cNvGraphicFramePr>
+            <a:graphic xmlns:a="http://schemas.openxmlformats.org/drawingml/2006/main">
+              <a:graphicData uri="http://schemas.openxmlformats.org/drawingml/2006/picture">
+                <pic:pic xmlns:pic="http://schemas.openxmlformats.org/drawingml/2006/picture">
+                  <pic:nvPicPr>
+                    <pic:cNvPr id="0" name="Picture 1"/>
+                    <pic:cNvPicPr>
+                      <a:picLocks noChangeAspect="1" noChangeArrowheads="1"/>
+                    </pic:cNvPicPr>
+                  </pic:nvPicPr>
+                  <pic:blipFill>
+                    <a:blip r:embed="rId4">
+                      <a:extLst>
+                        <a:ext uri="{28A0092B-C50C-407E-A947-70E740481C1C}">
+                          <a14:useLocalDpi xmlns:a14="http://schemas.microsoft.com/office/drawing/2010/main" val="0"/>
+                        </a:ext>
+                      </a:extLst>
+                    </a:blip>
+                    <a:srcRect/>
+                    <a:stretch>
+                      <a:fillRect/>
+                    </a:stretch>
+                  </pic:blipFill>
+                  <pic:spPr bwMode="auto">
+                    <a:xfrm>
+                      <a:off x="0" y="0"/>
+                      <a:ext cx="5722620" cy="2468880"/>
+                    </a:xfrm>
+                    <a:prstGeom prst="rect">
+                      <a:avLst/>
+                    </a:prstGeom>
+                    <a:noFill/>
+                    <a:ln>
+                      <a:noFill/>
+                    </a:ln>
+                  </pic:spPr>
+                </pic:pic>
+              </a:graphicData>
+            </a:graphic>
+          </wp:anchor>
+        </w:drawing>
+      </w:r>
+    </w:p>
+    <w:p>
+      <w:pPr>
+        <w:rPr>
+          <w:lang w:val="en-US"/>
+        </w:rPr>
+      </w:pPr>
+    </w:p>
+    <w:p>
+      <w:pPr>
+        <w:rPr>
+          <w:lang w:val="en-US"/>
+        </w:rPr>
+      </w:pPr>
+      <w:r>
+        <w:rPr>
+          <w:lang w:val="en-US"/>
+        </w:rPr>
+        <w:t>1.</w:t>
+      </w:r>
+    </w:p>
+    <w:p>
+      <w:r>
         <w:t>(q</w:t>
       </w:r>
       <w:r>
         <w:rPr>
           <w:vertAlign w:val="subscript"/>
-          <w:lang w:val="en-US"/>
         </w:rPr>
         <w:t>0</w:t>
       </w:r>
       <w:r>
-        <w:rPr>
-          <w:lang w:val="en-US"/>
-        </w:rPr>
         <w:t>, #</w:t>
       </w:r>
       <w:r>
@@ -1985,7 +2068,16 @@
         <w:t>a</w:t>
       </w:r>
       <w:r>
-        <w:t>abb#) |- (q1, #Xa</w:t>
+        <w:t>abb#) |- (q</w:t>
+      </w:r>
+      <w:r>
+        <w:rPr>
+          <w:vertAlign w:val="subscript"/>
+        </w:rPr>
+        <w:t>1</w:t>
+      </w:r>
+      <w:r>
+        <w:t>,#Xa</w:t>
       </w:r>
       <w:r>
         <w:rPr>
@@ -1994,7 +2086,16 @@
         <w:t>a</w:t>
       </w:r>
       <w:r>
-        <w:t>bb#) |- (q1, #Xaa</w:t>
+        <w:t>bb#) |- (q</w:t>
+      </w:r>
+      <w:r>
+        <w:rPr>
+          <w:vertAlign w:val="subscript"/>
+        </w:rPr>
+        <w:t>1</w:t>
+      </w:r>
+      <w:r>
+        <w:t>, #Xaa</w:t>
       </w:r>
       <w:r>
         <w:rPr>
@@ -2003,10 +2104,19 @@
         <w:t>b</w:t>
       </w:r>
       <w:r>
-        <w:t xml:space="preserve">b#) |- </w:t>
-      </w:r>
-      <w:r>
-        <w:t>(q2, #Xa</w:t>
+        <w:t>b#) |- (</w:t>
+      </w:r>
+      <w:r>
+        <w:t>q</w:t>
+      </w:r>
+      <w:r>
+        <w:rPr>
+          <w:vertAlign w:val="subscript"/>
+        </w:rPr>
+        <w:t>2</w:t>
+      </w:r>
+      <w:r>
+        <w:t>, #Xa</w:t>
       </w:r>
       <w:r>
         <w:rPr>
@@ -2015,7 +2125,28 @@
         <w:t>a</w:t>
       </w:r>
       <w:r>
-        <w:t>Yb#) |- (q2, #X</w:t>
+        <w:t>Yb#</w:t>
+      </w:r>
+      <w:r>
+        <w:t>)</w:t>
+      </w:r>
+      <w:r>
+        <w:t xml:space="preserve"> </w:t>
+      </w:r>
+      <w:r>
+        <w:br/>
+      </w:r>
+      <w:r>
+        <w:t>|- (q</w:t>
+      </w:r>
+      <w:r>
+        <w:rPr>
+          <w:vertAlign w:val="subscript"/>
+        </w:rPr>
+        <w:t>2</w:t>
+      </w:r>
+      <w:r>
+        <w:t>, #X</w:t>
       </w:r>
       <w:r>
         <w:rPr>
@@ -2024,7 +2155,16 @@
         <w:t>a</w:t>
       </w:r>
       <w:r>
-        <w:t>aYb#) |- (q2, #</w:t>
+        <w:t>aYb#) |- (q</w:t>
+      </w:r>
+      <w:r>
+        <w:rPr>
+          <w:vertAlign w:val="subscript"/>
+        </w:rPr>
+        <w:t>2</w:t>
+      </w:r>
+      <w:r>
+        <w:t>, #</w:t>
       </w:r>
       <w:r>
         <w:rPr>
@@ -2033,7 +2173,16 @@
         <w:t>X</w:t>
       </w:r>
       <w:r>
-        <w:t>aaYb#) |- (q0, #X</w:t>
+        <w:t>aaYb#) |- (q</w:t>
+      </w:r>
+      <w:r>
+        <w:rPr>
+          <w:vertAlign w:val="subscript"/>
+        </w:rPr>
+        <w:t>0</w:t>
+      </w:r>
+      <w:r>
+        <w:t>, #X</w:t>
       </w:r>
       <w:r>
         <w:rPr>
@@ -2042,10 +2191,16 @@
         <w:t>a</w:t>
       </w:r>
       <w:r>
-        <w:t>aYb#)</w:t>
-      </w:r>
-      <w:r>
-        <w:t xml:space="preserve"> |- (q1, #XX</w:t>
+        <w:t>aYb#) |- (q</w:t>
+      </w:r>
+      <w:r>
+        <w:rPr>
+          <w:vertAlign w:val="subscript"/>
+        </w:rPr>
+        <w:t>1</w:t>
+      </w:r>
+      <w:r>
+        <w:t>, #XX</w:t>
       </w:r>
       <w:r>
         <w:rPr>
@@ -2054,18 +2209,998 @@
         <w:t>a</w:t>
       </w:r>
       <w:r>
+        <w:t>Yb#) |- (q</w:t>
+      </w:r>
+      <w:r>
+        <w:rPr>
+          <w:vertAlign w:val="subscript"/>
+        </w:rPr>
+        <w:t>1</w:t>
+      </w:r>
+      <w:r>
+        <w:t>, #XXa</w:t>
+      </w:r>
+      <w:r>
+        <w:rPr>
+          <w:u w:val="single"/>
+        </w:rPr>
+        <w:t>Y</w:t>
+      </w:r>
+      <w:r>
+        <w:t>b#)</w:t>
+      </w:r>
+      <w:r>
+        <w:t xml:space="preserve"> </w:t>
+      </w:r>
+      <w:r>
+        <w:br/>
+      </w:r>
+      <w:r>
+        <w:t>|- (q</w:t>
+      </w:r>
+      <w:r>
+        <w:rPr>
+          <w:vertAlign w:val="subscript"/>
+        </w:rPr>
+        <w:t>1</w:t>
+      </w:r>
+      <w:r>
+        <w:t>, #XXaY</w:t>
+      </w:r>
+      <w:r>
+        <w:rPr>
+          <w:u w:val="single"/>
+        </w:rPr>
+        <w:t>b</w:t>
+      </w:r>
+      <w:r>
+        <w:t>#</w:t>
+      </w:r>
+      <w:r>
+        <w:t>)</w:t>
+      </w:r>
+      <w:r>
+        <w:t xml:space="preserve"> |- (q</w:t>
+      </w:r>
+      <w:r>
+        <w:rPr>
+          <w:vertAlign w:val="subscript"/>
+        </w:rPr>
+        <w:t>2</w:t>
+      </w:r>
+      <w:r>
+        <w:t>, #XXa</w:t>
+      </w:r>
+      <w:r>
+        <w:rPr>
+          <w:u w:val="single"/>
+        </w:rPr>
+        <w:t>Y</w:t>
+      </w:r>
+      <w:r>
+        <w:t>Y#)</w:t>
+      </w:r>
+      <w:r>
+        <w:t xml:space="preserve"> |- (q</w:t>
+      </w:r>
+      <w:r>
+        <w:rPr>
+          <w:vertAlign w:val="subscript"/>
+        </w:rPr>
+        <w:t>2</w:t>
+      </w:r>
+      <w:r>
+        <w:t>, #XX</w:t>
+      </w:r>
+      <w:r>
+        <w:rPr>
+          <w:u w:val="single"/>
+        </w:rPr>
+        <w:t>a</w:t>
+      </w:r>
+      <w:r>
+        <w:t>YY#) |-</w:t>
+      </w:r>
+      <w:r>
+        <w:t xml:space="preserve"> </w:t>
+      </w:r>
+      <w:r>
+        <w:t>(</w:t>
+      </w:r>
+      <w:r>
+        <w:t>q</w:t>
+      </w:r>
+      <w:r>
+        <w:rPr>
+          <w:vertAlign w:val="subscript"/>
+        </w:rPr>
+        <w:t>2</w:t>
+      </w:r>
+      <w:r>
+        <w:t xml:space="preserve">, </w:t>
+      </w:r>
+      <w:r>
+        <w:t>#X</w:t>
+      </w:r>
+      <w:r>
+        <w:rPr>
+          <w:u w:val="single"/>
+        </w:rPr>
+        <w:t>X</w:t>
+      </w:r>
+      <w:r>
+        <w:t>aYY#)</w:t>
+      </w:r>
+      <w:r>
+        <w:t xml:space="preserve"> |- (q</w:t>
+      </w:r>
+      <w:r>
+        <w:rPr>
+          <w:vertAlign w:val="subscript"/>
+        </w:rPr>
+        <w:t>0</w:t>
+      </w:r>
+      <w:r>
+        <w:t>, #XX</w:t>
+      </w:r>
+      <w:r>
+        <w:rPr>
+          <w:u w:val="single"/>
+        </w:rPr>
+        <w:t>a</w:t>
+      </w:r>
+      <w:r>
+        <w:t xml:space="preserve">YY#) </w:t>
+      </w:r>
+      <w:r>
+        <w:br/>
+      </w:r>
+      <w:r>
+        <w:t>|- (q</w:t>
+      </w:r>
+      <w:r>
+        <w:rPr>
+          <w:vertAlign w:val="subscript"/>
+        </w:rPr>
+        <w:t>1</w:t>
+      </w:r>
+      <w:r>
+        <w:t>, #XXX</w:t>
+      </w:r>
+      <w:r>
+        <w:rPr>
+          <w:u w:val="single"/>
+        </w:rPr>
+        <w:t>Y</w:t>
+      </w:r>
+      <w:r>
+        <w:t>Y#) |- (q</w:t>
+      </w:r>
+      <w:r>
+        <w:rPr>
+          <w:vertAlign w:val="subscript"/>
+        </w:rPr>
+        <w:t>1</w:t>
+      </w:r>
+      <w:r>
+        <w:t>, #XXXY</w:t>
+      </w:r>
+      <w:r>
+        <w:rPr>
+          <w:u w:val="single"/>
+        </w:rPr>
+        <w:t>Y</w:t>
+      </w:r>
+      <w:r>
+        <w:t>#) |- (q</w:t>
+      </w:r>
+      <w:r>
+        <w:rPr>
+          <w:vertAlign w:val="subscript"/>
+        </w:rPr>
+        <w:t>1</w:t>
+      </w:r>
+      <w:r>
+        <w:t>, #XXXYY</w:t>
+      </w:r>
+      <w:r>
+        <w:rPr>
+          <w:u w:val="single"/>
+        </w:rPr>
+        <w:t>#</w:t>
+      </w:r>
+      <w:r>
+        <w:t>)</w:t>
+      </w:r>
+    </w:p>
+    <w:p/>
+    <w:p>
+      <w:r>
+        <w:t>2.</w:t>
+      </w:r>
+    </w:p>
+    <w:p>
+      <w:r>
+        <w:t>(q</w:t>
+      </w:r>
+      <w:r>
+        <w:rPr>
+          <w:vertAlign w:val="subscript"/>
+        </w:rPr>
+        <w:t>0</w:t>
+      </w:r>
+      <w:r>
+        <w:t>, #</w:t>
+      </w:r>
+      <w:r>
+        <w:rPr>
+          <w:u w:val="single"/>
+        </w:rPr>
+        <w:t>a</w:t>
+      </w:r>
+      <w:r>
+        <w:t>aaabbbb#) |- (q</w:t>
+      </w:r>
+      <w:r>
+        <w:rPr>
+          <w:vertAlign w:val="subscript"/>
+        </w:rPr>
+        <w:t>1</w:t>
+      </w:r>
+      <w:r>
+        <w:t>, #X</w:t>
+      </w:r>
+      <w:r>
+        <w:rPr>
+          <w:u w:val="single"/>
+        </w:rPr>
+        <w:t>a</w:t>
+      </w:r>
+      <w:r>
+        <w:t xml:space="preserve">aabbbb#) </w:t>
+      </w:r>
+      <w:r>
+        <w:t>|- (q</w:t>
+      </w:r>
+      <w:r>
+        <w:rPr>
+          <w:vertAlign w:val="subscript"/>
+        </w:rPr>
+        <w:t>1</w:t>
+      </w:r>
+      <w:r>
+        <w:t>, #X</w:t>
+      </w:r>
+      <w:r>
+        <w:t>a</w:t>
+      </w:r>
+      <w:r>
+        <w:rPr>
+          <w:u w:val="single"/>
+        </w:rPr>
+        <w:t>a</w:t>
+      </w:r>
+      <w:r>
+        <w:t>abbbb#)</w:t>
+      </w:r>
+      <w:r>
+        <w:t xml:space="preserve"> </w:t>
+      </w:r>
+      <w:r>
+        <w:t>|- (q</w:t>
+      </w:r>
+      <w:r>
+        <w:rPr>
+          <w:vertAlign w:val="subscript"/>
+        </w:rPr>
+        <w:t>1</w:t>
+      </w:r>
+      <w:r>
+        <w:t>, #X</w:t>
+      </w:r>
+      <w:r>
+        <w:t>a</w:t>
+      </w:r>
+      <w:r>
+        <w:t>a</w:t>
+      </w:r>
+      <w:r>
+        <w:rPr>
+          <w:u w:val="single"/>
+        </w:rPr>
+        <w:t>a</w:t>
+      </w:r>
+      <w:r>
+        <w:t>bbbb#)</w:t>
+      </w:r>
+      <w:r>
+        <w:br/>
+      </w:r>
+      <w:r>
+        <w:t>|- (q</w:t>
+      </w:r>
+      <w:r>
+        <w:rPr>
+          <w:vertAlign w:val="subscript"/>
+        </w:rPr>
+        <w:t>1</w:t>
+      </w:r>
+      <w:r>
+        <w:t>, #X</w:t>
+      </w:r>
+      <w:r>
+        <w:t>a</w:t>
+      </w:r>
+      <w:r>
+        <w:t>aa</w:t>
+      </w:r>
+      <w:r>
+        <w:rPr>
+          <w:u w:val="single"/>
+        </w:rPr>
+        <w:t>b</w:t>
+      </w:r>
+      <w:r>
+        <w:t>bbb#)</w:t>
+      </w:r>
+      <w:r>
+        <w:t xml:space="preserve"> |- (q</w:t>
+      </w:r>
+      <w:r>
+        <w:rPr>
+          <w:vertAlign w:val="subscript"/>
+        </w:rPr>
+        <w:t>2</w:t>
+      </w:r>
+      <w:r>
+        <w:t>, #Xaa</w:t>
+      </w:r>
+      <w:r>
+        <w:rPr>
+          <w:u w:val="single"/>
+        </w:rPr>
+        <w:t>a</w:t>
+      </w:r>
+      <w:r>
+        <w:t>Ybbb#)</w:t>
+      </w:r>
+      <w:r>
+        <w:t xml:space="preserve"> </w:t>
+      </w:r>
+      <w:r>
+        <w:t>|- (q</w:t>
+      </w:r>
+      <w:r>
+        <w:rPr>
+          <w:vertAlign w:val="subscript"/>
+        </w:rPr>
+        <w:t>2</w:t>
+      </w:r>
+      <w:r>
+        <w:t>, #Xa</w:t>
+      </w:r>
+      <w:r>
+        <w:rPr>
+          <w:u w:val="single"/>
+        </w:rPr>
+        <w:t>a</w:t>
+      </w:r>
+      <w:r>
+        <w:t>a</w:t>
+      </w:r>
+      <w:r>
+        <w:t>Ybbb#)</w:t>
+      </w:r>
+      <w:r>
+        <w:t xml:space="preserve"> </w:t>
+      </w:r>
+      <w:r>
+        <w:t>|- (q</w:t>
+      </w:r>
+      <w:r>
+        <w:rPr>
+          <w:vertAlign w:val="subscript"/>
+        </w:rPr>
+        <w:t>2</w:t>
+      </w:r>
+      <w:r>
+        <w:t>, #X</w:t>
+      </w:r>
+      <w:r>
+        <w:rPr>
+          <w:u w:val="single"/>
+        </w:rPr>
+        <w:t>a</w:t>
+      </w:r>
+      <w:r>
+        <w:t>a</w:t>
+      </w:r>
+      <w:r>
+        <w:t>a</w:t>
+      </w:r>
+      <w:r>
+        <w:t>Ybbb#)</w:t>
+      </w:r>
+      <w:r>
+        <w:br/>
+      </w:r>
+      <w:r>
+        <w:t>|- (q</w:t>
+      </w:r>
+      <w:r>
+        <w:rPr>
+          <w:vertAlign w:val="subscript"/>
+        </w:rPr>
+        <w:t>2</w:t>
+      </w:r>
+      <w:r>
+        <w:t>, #</w:t>
+      </w:r>
+      <w:r>
+        <w:rPr>
+          <w:u w:val="single"/>
+        </w:rPr>
+        <w:t>X</w:t>
+      </w:r>
+      <w:r>
+        <w:t>aa</w:t>
+      </w:r>
+      <w:r>
+        <w:t>a</w:t>
+      </w:r>
+      <w:r>
+        <w:t>Ybbb#)</w:t>
+      </w:r>
+      <w:r>
+        <w:t xml:space="preserve"> |- (q</w:t>
+      </w:r>
+      <w:r>
+        <w:rPr>
+          <w:vertAlign w:val="subscript"/>
+        </w:rPr>
+        <w:t>0</w:t>
+      </w:r>
+      <w:r>
+        <w:t>, #X</w:t>
+      </w:r>
+      <w:r>
+        <w:rPr>
+          <w:u w:val="single"/>
+        </w:rPr>
+        <w:t>a</w:t>
+      </w:r>
+      <w:r>
+        <w:t>aaYbbb#) |- (q</w:t>
+      </w:r>
+      <w:r>
+        <w:rPr>
+          <w:vertAlign w:val="subscript"/>
+        </w:rPr>
+        <w:t>1</w:t>
+      </w:r>
+      <w:r>
+        <w:t>, #XX</w:t>
+      </w:r>
+      <w:r>
+        <w:rPr>
+          <w:u w:val="single"/>
+        </w:rPr>
+        <w:t>a</w:t>
+      </w:r>
+      <w:r>
+        <w:t xml:space="preserve">aYbbb#) </w:t>
+      </w:r>
+      <w:r>
+        <w:t>|- (q</w:t>
+      </w:r>
+      <w:r>
+        <w:rPr>
+          <w:vertAlign w:val="subscript"/>
+        </w:rPr>
+        <w:t>1</w:t>
+      </w:r>
+      <w:r>
+        <w:t>, #XX</w:t>
+      </w:r>
+      <w:r>
+        <w:t>a</w:t>
+      </w:r>
+      <w:r>
+        <w:rPr>
+          <w:u w:val="single"/>
+        </w:rPr>
+        <w:t>a</w:t>
+      </w:r>
+      <w:r>
+        <w:t>Ybbb#)</w:t>
+      </w:r>
+      <w:r>
+        <w:br/>
+      </w:r>
+      <w:r>
+        <w:t>|- (q</w:t>
+      </w:r>
+      <w:r>
+        <w:rPr>
+          <w:vertAlign w:val="subscript"/>
+        </w:rPr>
+        <w:t>1</w:t>
+      </w:r>
+      <w:r>
+        <w:t>, #XX</w:t>
+      </w:r>
+      <w:r>
+        <w:t>a</w:t>
+      </w:r>
+      <w:r>
+        <w:t>a</w:t>
+      </w:r>
+      <w:r>
+        <w:rPr>
+          <w:u w:val="single"/>
+        </w:rPr>
+        <w:t>Y</w:t>
+      </w:r>
+      <w:r>
+        <w:t>bbb#)</w:t>
+      </w:r>
+      <w:r>
+        <w:t xml:space="preserve"> </w:t>
+      </w:r>
+      <w:r>
+        <w:t>|- (q</w:t>
+      </w:r>
+      <w:r>
+        <w:rPr>
+          <w:vertAlign w:val="subscript"/>
+        </w:rPr>
+        <w:t>1</w:t>
+      </w:r>
+      <w:r>
+        <w:t>, #XX</w:t>
+      </w:r>
+      <w:r>
+        <w:t>a</w:t>
+      </w:r>
+      <w:r>
+        <w:t>a</w:t>
+      </w:r>
+      <w:r>
+        <w:t>Y</w:t>
+      </w:r>
+      <w:r>
+        <w:rPr>
+          <w:u w:val="single"/>
+        </w:rPr>
+        <w:t>b</w:t>
+      </w:r>
+      <w:r>
+        <w:t>bb#)</w:t>
+      </w:r>
+      <w:r>
+        <w:t xml:space="preserve"> </w:t>
+      </w:r>
+      <w:r>
+        <w:t xml:space="preserve">|- </w:t>
+      </w:r>
+      <w:r>
+        <w:t>(q</w:t>
+      </w:r>
+      <w:r>
+        <w:rPr>
+          <w:vertAlign w:val="subscript"/>
+        </w:rPr>
+        <w:t>2</w:t>
+      </w:r>
+      <w:r>
+        <w:t>, #XXaa</w:t>
+      </w:r>
+      <w:r>
+        <w:rPr>
+          <w:u w:val="single"/>
+        </w:rPr>
+        <w:t>Y</w:t>
+      </w:r>
+      <w:r>
+        <w:t xml:space="preserve">Ybb#) </w:t>
+      </w:r>
+      <w:r>
+        <w:t>|- (q</w:t>
+      </w:r>
+      <w:r>
+        <w:rPr>
+          <w:vertAlign w:val="subscript"/>
+        </w:rPr>
+        <w:t>2</w:t>
+      </w:r>
+      <w:r>
+        <w:t>, #XXa</w:t>
+      </w:r>
+      <w:r>
+        <w:rPr>
+          <w:u w:val="single"/>
+        </w:rPr>
+        <w:t>a</w:t>
+      </w:r>
+      <w:r>
+        <w:t>Y</w:t>
+      </w:r>
+      <w:r>
+        <w:t>Ybb#)</w:t>
+      </w:r>
+      <w:r>
+        <w:br/>
+      </w:r>
+      <w:r>
+        <w:t>|- (q</w:t>
+      </w:r>
+      <w:r>
+        <w:rPr>
+          <w:vertAlign w:val="subscript"/>
+        </w:rPr>
+        <w:t>2</w:t>
+      </w:r>
+      <w:r>
+        <w:t>, #XX</w:t>
+      </w:r>
+      <w:r>
+        <w:rPr>
+          <w:u w:val="single"/>
+        </w:rPr>
+        <w:t>a</w:t>
+      </w:r>
+      <w:r>
+        <w:t>a</w:t>
+      </w:r>
+      <w:r>
+        <w:t>Y</w:t>
+      </w:r>
+      <w:r>
+        <w:t>Ybb#)</w:t>
+      </w:r>
+      <w:r>
+        <w:t xml:space="preserve"> </w:t>
+      </w:r>
+      <w:r>
+        <w:t>|- (q</w:t>
+      </w:r>
+      <w:r>
+        <w:rPr>
+          <w:vertAlign w:val="subscript"/>
+        </w:rPr>
+        <w:t>2</w:t>
+      </w:r>
+      <w:r>
+        <w:t>, #X</w:t>
+      </w:r>
+      <w:r>
+        <w:rPr>
+          <w:u w:val="single"/>
+        </w:rPr>
+        <w:t>X</w:t>
+      </w:r>
+      <w:r>
+        <w:t>a</w:t>
+      </w:r>
+      <w:r>
+        <w:t>a</w:t>
+      </w:r>
+      <w:r>
+        <w:t>Y</w:t>
+      </w:r>
+      <w:r>
+        <w:t>Ybb#)</w:t>
+      </w:r>
+      <w:r>
+        <w:t xml:space="preserve"> |- (q</w:t>
+      </w:r>
+      <w:r>
+        <w:rPr>
+          <w:vertAlign w:val="subscript"/>
+        </w:rPr>
+        <w:t>0</w:t>
+      </w:r>
+      <w:r>
+        <w:t>, #XX</w:t>
+      </w:r>
+      <w:r>
+        <w:rPr>
+          <w:u w:val="single"/>
+        </w:rPr>
+        <w:t>a</w:t>
+      </w:r>
+      <w:r>
+        <w:t>aYYbb#) |- (q</w:t>
+      </w:r>
+      <w:r>
+        <w:rPr>
+          <w:vertAlign w:val="subscript"/>
+        </w:rPr>
+        <w:t>1</w:t>
+      </w:r>
+      <w:r>
+        <w:t>, #XXX</w:t>
+      </w:r>
+      <w:r>
+        <w:rPr>
+          <w:u w:val="single"/>
+        </w:rPr>
+        <w:t>a</w:t>
+      </w:r>
+      <w:r>
+        <w:t>YYbb#)</w:t>
+      </w:r>
+      <w:r>
+        <w:br/>
+      </w:r>
+      <w:r>
+        <w:t>|- (q</w:t>
+      </w:r>
+      <w:r>
+        <w:rPr>
+          <w:vertAlign w:val="subscript"/>
+        </w:rPr>
+        <w:t>1</w:t>
+      </w:r>
+      <w:r>
+        <w:t>, #XXXa</w:t>
+      </w:r>
+      <w:r>
+        <w:rPr>
+          <w:u w:val="single"/>
+        </w:rPr>
+        <w:t>Y</w:t>
+      </w:r>
+      <w:r>
+        <w:t xml:space="preserve">Ybb#) </w:t>
+      </w:r>
+      <w:r>
+        <w:t>|- (q</w:t>
+      </w:r>
+      <w:r>
+        <w:rPr>
+          <w:vertAlign w:val="subscript"/>
+        </w:rPr>
+        <w:t>1</w:t>
+      </w:r>
+      <w:r>
+        <w:t>, #XXXa</w:t>
+      </w:r>
+      <w:r>
+        <w:t>Y</w:t>
+      </w:r>
+      <w:r>
+        <w:rPr>
+          <w:u w:val="single"/>
+        </w:rPr>
+        <w:t>Y</w:t>
+      </w:r>
+      <w:r>
+        <w:t>bb#)</w:t>
+      </w:r>
+      <w:r>
+        <w:t xml:space="preserve"> </w:t>
+      </w:r>
+      <w:r>
+        <w:t>|- (q</w:t>
+      </w:r>
+      <w:r>
+        <w:rPr>
+          <w:vertAlign w:val="subscript"/>
+        </w:rPr>
+        <w:t>1</w:t>
+      </w:r>
+      <w:r>
+        <w:t>, #XXXa</w:t>
+      </w:r>
+      <w:r>
+        <w:t>Y</w:t>
+      </w:r>
+      <w:r>
+        <w:t>Y</w:t>
+      </w:r>
+      <w:r>
+        <w:rPr>
+          <w:u w:val="single"/>
+        </w:rPr>
+        <w:t>b</w:t>
+      </w:r>
+      <w:r>
+        <w:t>b#)</w:t>
+      </w:r>
+      <w:r>
+        <w:t xml:space="preserve"> |- (q</w:t>
+      </w:r>
+      <w:r>
+        <w:rPr>
+          <w:vertAlign w:val="subscript"/>
+        </w:rPr>
+        <w:t>2</w:t>
+      </w:r>
+      <w:r>
+        <w:t>, #XXXaY</w:t>
+      </w:r>
+      <w:r>
+        <w:rPr>
+          <w:u w:val="single"/>
+        </w:rPr>
+        <w:t>Y</w:t>
+      </w:r>
+      <w:r>
         <w:t>Yb#)</w:t>
       </w:r>
       <w:r>
+        <w:br/>
+      </w:r>
+      <w:r>
+        <w:t>|- (q</w:t>
+      </w:r>
+      <w:r>
+        <w:rPr>
+          <w:vertAlign w:val="subscript"/>
+        </w:rPr>
+        <w:t>2</w:t>
+      </w:r>
+      <w:r>
+        <w:t>, #XXXa</w:t>
+      </w:r>
+      <w:r>
+        <w:rPr>
+          <w:u w:val="single"/>
+        </w:rPr>
+        <w:t>Y</w:t>
+      </w:r>
+      <w:r>
+        <w:t>Y</w:t>
+      </w:r>
+      <w:r>
+        <w:t>Yb#)</w:t>
+      </w:r>
+      <w:r>
         <w:t xml:space="preserve"> </w:t>
       </w:r>
       <w:r>
-        <w:t>|- (q1, #XX</w:t>
-      </w:r>
-      <w:r>
+        <w:t>|- (q</w:t>
+      </w:r>
+      <w:r>
+        <w:rPr>
+          <w:vertAlign w:val="subscript"/>
+        </w:rPr>
+        <w:t>2</w:t>
+      </w:r>
+      <w:r>
+        <w:t>, #XXX</w:t>
+      </w:r>
+      <w:r>
+        <w:rPr>
+          <w:u w:val="single"/>
+        </w:rPr>
         <w:t>a</w:t>
       </w:r>
       <w:r>
+        <w:t>Y</w:t>
+      </w:r>
+      <w:r>
+        <w:t>Y</w:t>
+      </w:r>
+      <w:r>
+        <w:t>Yb#)</w:t>
+      </w:r>
+      <w:r>
+        <w:t xml:space="preserve"> </w:t>
+      </w:r>
+      <w:r>
+        <w:t>|- (q</w:t>
+      </w:r>
+      <w:r>
+        <w:rPr>
+          <w:vertAlign w:val="subscript"/>
+        </w:rPr>
+        <w:t>2</w:t>
+      </w:r>
+      <w:r>
+        <w:t>, #XX</w:t>
+      </w:r>
+      <w:r>
+        <w:rPr>
+          <w:u w:val="single"/>
+        </w:rPr>
+        <w:t>X</w:t>
+      </w:r>
+      <w:r>
+        <w:t>aY</w:t>
+      </w:r>
+      <w:r>
+        <w:t>Y</w:t>
+      </w:r>
+      <w:r>
+        <w:t>Yb#)</w:t>
+      </w:r>
+      <w:r>
+        <w:t xml:space="preserve"> |- (q</w:t>
+      </w:r>
+      <w:r>
+        <w:rPr>
+          <w:vertAlign w:val="subscript"/>
+        </w:rPr>
+        <w:t>0</w:t>
+      </w:r>
+      <w:r>
+        <w:t>, #XXX</w:t>
+      </w:r>
+      <w:r>
+        <w:rPr>
+          <w:u w:val="single"/>
+        </w:rPr>
+        <w:t>a</w:t>
+      </w:r>
+      <w:r>
+        <w:t>YYYb#) |- (q</w:t>
+      </w:r>
+      <w:r>
+        <w:rPr>
+          <w:vertAlign w:val="subscript"/>
+        </w:rPr>
+        <w:t>1</w:t>
+      </w:r>
+      <w:r>
+        <w:t>, #XXXX</w:t>
+      </w:r>
+      <w:r>
+        <w:rPr>
+          <w:u w:val="single"/>
+        </w:rPr>
+        <w:t>Y</w:t>
+      </w:r>
+      <w:r>
+        <w:t xml:space="preserve">YYb#) </w:t>
+      </w:r>
+      <w:r>
+        <w:t>|- (q</w:t>
+      </w:r>
+      <w:r>
+        <w:rPr>
+          <w:vertAlign w:val="subscript"/>
+        </w:rPr>
+        <w:t>1</w:t>
+      </w:r>
+      <w:r>
+        <w:t>, #XXXX</w:t>
+      </w:r>
+      <w:r>
+        <w:t>Y</w:t>
+      </w:r>
+      <w:r>
+        <w:rPr>
+          <w:u w:val="single"/>
+        </w:rPr>
+        <w:t>Y</w:t>
+      </w:r>
+      <w:r>
+        <w:t>Yb#)</w:t>
+      </w:r>
+      <w:r>
+        <w:t xml:space="preserve"> </w:t>
+      </w:r>
+      <w:r>
+        <w:t>|- (q</w:t>
+      </w:r>
+      <w:r>
+        <w:rPr>
+          <w:vertAlign w:val="subscript"/>
+        </w:rPr>
+        <w:t>1</w:t>
+      </w:r>
+      <w:r>
+        <w:t>, #XXXX</w:t>
+      </w:r>
+      <w:r>
+        <w:t>Y</w:t>
+      </w:r>
+      <w:r>
+        <w:t>Y</w:t>
+      </w:r>
+      <w:r>
         <w:rPr>
           <w:u w:val="single"/>
         </w:rPr>
@@ -2078,13 +3213,25 @@
         <w:t xml:space="preserve"> </w:t>
       </w:r>
       <w:r>
-        <w:t>|- (q1, #XX</w:t>
-      </w:r>
-      <w:r>
-        <w:t>a</w:t>
-      </w:r>
-      <w:r>
-        <w:t>Y</w:t>
+        <w:br/>
+      </w:r>
+      <w:r>
+        <w:t>|- (q</w:t>
+      </w:r>
+      <w:r>
+        <w:rPr>
+          <w:vertAlign w:val="subscript"/>
+        </w:rPr>
+        <w:t>1</w:t>
+      </w:r>
+      <w:r>
+        <w:t>, #XXXX</w:t>
+      </w:r>
+      <w:r>
+        <w:t>Y</w:t>
+      </w:r>
+      <w:r>
+        <w:t>YY</w:t>
       </w:r>
       <w:r>
         <w:rPr>
@@ -2096,27 +3243,222 @@
         <w:t>#)</w:t>
       </w:r>
       <w:r>
+        <w:t xml:space="preserve"> |- (q</w:t>
+      </w:r>
+      <w:r>
+        <w:rPr>
+          <w:vertAlign w:val="subscript"/>
+        </w:rPr>
+        <w:t>2</w:t>
+      </w:r>
+      <w:r>
+        <w:t>, #XXXXYY</w:t>
+      </w:r>
+      <w:r>
+        <w:rPr>
+          <w:u w:val="single"/>
+        </w:rPr>
+        <w:t>Y</w:t>
+      </w:r>
+      <w:r>
+        <w:t xml:space="preserve">Y#) </w:t>
+      </w:r>
+      <w:r>
+        <w:t>|- (q</w:t>
+      </w:r>
+      <w:r>
+        <w:rPr>
+          <w:vertAlign w:val="subscript"/>
+        </w:rPr>
+        <w:t>2</w:t>
+      </w:r>
+      <w:r>
+        <w:t>, #XXXXY</w:t>
+      </w:r>
+      <w:r>
+        <w:rPr>
+          <w:u w:val="single"/>
+        </w:rPr>
+        <w:t>Y</w:t>
+      </w:r>
+      <w:r>
+        <w:t>Y</w:t>
+      </w:r>
+      <w:r>
+        <w:t>Y#)</w:t>
+      </w:r>
+      <w:r>
         <w:t xml:space="preserve"> </w:t>
       </w:r>
       <w:r>
+        <w:br/>
+      </w:r>
+      <w:r>
         <w:t>|- (q</w:t>
       </w:r>
       <w:r>
+        <w:rPr>
+          <w:vertAlign w:val="subscript"/>
+        </w:rPr>
         <w:t>2</w:t>
       </w:r>
       <w:r>
-        <w:t>, #XX</w:t>
-      </w:r>
-      <w:r>
-        <w:t>a</w:t>
-      </w:r>
-      <w:r>
-        <w:rPr>
-          <w:u w:val="single"/>
-        </w:rPr>
-        <w:t>Y</w:t>
-      </w:r>
-      <w:r>
+        <w:t>, #XXXX</w:t>
+      </w:r>
+      <w:r>
+        <w:rPr>
+          <w:u w:val="single"/>
+        </w:rPr>
+        <w:t>Y</w:t>
+      </w:r>
+      <w:r>
+        <w:t>Y</w:t>
+      </w:r>
+      <w:r>
+        <w:t>Y</w:t>
+      </w:r>
+      <w:r>
+        <w:t>Y#)</w:t>
+      </w:r>
+      <w:r>
+        <w:t xml:space="preserve"> </w:t>
+      </w:r>
+      <w:r>
+        <w:t>|- (q</w:t>
+      </w:r>
+      <w:r>
+        <w:rPr>
+          <w:vertAlign w:val="subscript"/>
+        </w:rPr>
+        <w:t>2</w:t>
+      </w:r>
+      <w:r>
+        <w:t>, #XXX</w:t>
+      </w:r>
+      <w:r>
+        <w:rPr>
+          <w:u w:val="single"/>
+        </w:rPr>
+        <w:t>X</w:t>
+      </w:r>
+      <w:r>
+        <w:t>YY</w:t>
+      </w:r>
+      <w:r>
+        <w:t>Y</w:t>
+      </w:r>
+      <w:r>
+        <w:t>Y#)</w:t>
+      </w:r>
+      <w:r>
+        <w:t xml:space="preserve"> </w:t>
+      </w:r>
+      <w:r>
+        <w:t xml:space="preserve">|- </w:t>
+      </w:r>
+      <w:r>
+        <w:t>(q</w:t>
+      </w:r>
+      <w:r>
+        <w:rPr>
+          <w:vertAlign w:val="subscript"/>
+        </w:rPr>
+        <w:t>0</w:t>
+      </w:r>
+      <w:r>
+        <w:t>, #XXXX</w:t>
+      </w:r>
+      <w:r>
+        <w:rPr>
+          <w:u w:val="single"/>
+        </w:rPr>
+        <w:t>Y</w:t>
+      </w:r>
+      <w:r>
+        <w:t xml:space="preserve">YYY#) </w:t>
+      </w:r>
+      <w:r>
+        <w:br/>
+      </w:r>
+      <w:r>
+        <w:t>|- (q</w:t>
+      </w:r>
+      <w:r>
+        <w:rPr>
+          <w:vertAlign w:val="subscript"/>
+        </w:rPr>
+        <w:t>3</w:t>
+      </w:r>
+      <w:r>
+        <w:t>, #XXXXY</w:t>
+      </w:r>
+      <w:r>
+        <w:rPr>
+          <w:u w:val="single"/>
+        </w:rPr>
+        <w:t>Y</w:t>
+      </w:r>
+      <w:r>
+        <w:t>YY</w:t>
+      </w:r>
+      <w:r>
+        <w:t>#</w:t>
+      </w:r>
+      <w:r>
+        <w:t>)</w:t>
+      </w:r>
+      <w:r>
+        <w:t xml:space="preserve"> </w:t>
+      </w:r>
+      <w:r>
+        <w:t>|- (q</w:t>
+      </w:r>
+      <w:r>
+        <w:rPr>
+          <w:vertAlign w:val="subscript"/>
+        </w:rPr>
+        <w:t>3</w:t>
+      </w:r>
+      <w:r>
+        <w:t>, #XXXXY</w:t>
+      </w:r>
+      <w:r>
+        <w:t>Y</w:t>
+      </w:r>
+      <w:r>
+        <w:rPr>
+          <w:u w:val="single"/>
+        </w:rPr>
+        <w:t>Y</w:t>
+      </w:r>
+      <w:r>
+        <w:t>Y#)</w:t>
+      </w:r>
+      <w:r>
+        <w:t xml:space="preserve"> </w:t>
+      </w:r>
+      <w:r>
+        <w:t>|- (q</w:t>
+      </w:r>
+      <w:r>
+        <w:rPr>
+          <w:vertAlign w:val="subscript"/>
+        </w:rPr>
+        <w:t>3</w:t>
+      </w:r>
+      <w:r>
+        <w:t>, #XXXXY</w:t>
+      </w:r>
+      <w:r>
+        <w:t>Y</w:t>
+      </w:r>
+      <w:r>
+        <w:t>Y</w:t>
+      </w:r>
+      <w:r>
+        <w:rPr>
+          <w:u w:val="single"/>
+        </w:rPr>
         <w:t>Y</w:t>
       </w:r>
       <w:r>
@@ -2126,162 +3468,60 @@
         <w:t xml:space="preserve"> </w:t>
       </w:r>
       <w:r>
-        <w:t>|- (q2, #XX</w:t>
-      </w:r>
-      <w:r>
-        <w:rPr>
-          <w:u w:val="single"/>
-        </w:rPr>
-        <w:t>a</w:t>
-      </w:r>
-      <w:r>
-        <w:t>Y</w:t>
-      </w:r>
-      <w:r>
-        <w:t>Y#)</w:t>
+        <w:br/>
+      </w:r>
+      <w:r>
+        <w:t>|- (q</w:t>
+      </w:r>
+      <w:r>
+        <w:rPr>
+          <w:vertAlign w:val="subscript"/>
+        </w:rPr>
+        <w:t>3</w:t>
+      </w:r>
+      <w:r>
+        <w:t>, #XXXXY</w:t>
+      </w:r>
+      <w:r>
+        <w:t>Y</w:t>
+      </w:r>
+      <w:r>
+        <w:t>YY</w:t>
+      </w:r>
+      <w:r>
+        <w:rPr>
+          <w:u w:val="single"/>
+        </w:rPr>
+        <w:t>#</w:t>
+      </w:r>
+      <w:r>
+        <w:t>)</w:t>
       </w:r>
       <w:r>
         <w:t xml:space="preserve"> </w:t>
       </w:r>
       <w:r>
-        <w:t>|- (q2, #X</w:t>
-      </w:r>
-      <w:r>
-        <w:rPr>
-          <w:u w:val="single"/>
-        </w:rPr>
-        <w:t>X</w:t>
-      </w:r>
-      <w:r>
-        <w:t>aY</w:t>
-      </w:r>
-      <w:r>
-        <w:t>Y#)</w:t>
-      </w:r>
-      <w:r>
-        <w:t xml:space="preserve"> </w:t>
-      </w:r>
-      <w:r>
         <w:t>|- (q</w:t>
       </w:r>
       <w:r>
-        <w:t>0</w:t>
-      </w:r>
-      <w:r>
-        <w:t>, #X</w:t>
-      </w:r>
-      <w:r>
-        <w:t>X</w:t>
-      </w:r>
-      <w:r>
-        <w:rPr>
-          <w:u w:val="single"/>
-        </w:rPr>
-        <w:t>a</w:t>
-      </w:r>
-      <w:r>
-        <w:t>Y</w:t>
-      </w:r>
-      <w:r>
-        <w:t>Y#)</w:t>
-      </w:r>
-      <w:r>
-        <w:t xml:space="preserve"> </w:t>
-      </w:r>
-      <w:r>
-        <w:t>|- (q0, #</w:t>
-      </w:r>
-      <w:r>
-        <w:t>XX</w:t>
-      </w:r>
-      <w:r>
-        <w:t>X</w:t>
-      </w:r>
-      <w:r>
-        <w:rPr>
-          <w:u w:val="single"/>
-        </w:rPr>
-        <w:t>Y</w:t>
-      </w:r>
-      <w:r>
-        <w:t>Y</w:t>
-      </w:r>
-      <w:r>
-        <w:t>#)</w:t>
-      </w:r>
-      <w:r>
-        <w:t xml:space="preserve"> </w:t>
-      </w:r>
-      <w:r>
-        <w:t>|- (q</w:t>
-      </w:r>
-      <w:r>
-        <w:t>3</w:t>
-      </w:r>
-      <w:r>
-        <w:t>, #</w:t>
-      </w:r>
-      <w:r>
-        <w:t>XXX</w:t>
-      </w:r>
-      <w:r>
-        <w:t>Y</w:t>
-      </w:r>
-      <w:r>
-        <w:rPr>
-          <w:u w:val="single"/>
-        </w:rPr>
-        <w:t>Y</w:t>
-      </w:r>
-      <w:r>
-        <w:t>#)</w:t>
-      </w:r>
-      <w:r>
-        <w:t xml:space="preserve"> </w:t>
-      </w:r>
-      <w:r>
-        <w:t>|- (q3, #</w:t>
-      </w:r>
-      <w:r>
-        <w:t>XXX</w:t>
-      </w:r>
-      <w:r>
-        <w:t>Y</w:t>
-      </w:r>
-      <w:r>
-        <w:t>Y</w:t>
-      </w:r>
-      <w:r>
-        <w:rPr>
-          <w:u w:val="single"/>
-        </w:rPr>
-        <w:t>#</w:t>
-      </w:r>
-      <w:r>
-        <w:t>)</w:t>
-      </w:r>
-      <w:r>
-        <w:t xml:space="preserve"> </w:t>
-      </w:r>
-      <w:r>
-        <w:t>|- (q</w:t>
-      </w:r>
-      <w:r>
+        <w:rPr>
+          <w:vertAlign w:val="subscript"/>
+        </w:rPr>
         <w:t>v</w:t>
       </w:r>
       <w:r>
-        <w:t>, #</w:t>
-      </w:r>
-      <w:r>
-        <w:t>XXX</w:t>
-      </w:r>
-      <w:r>
-        <w:t>Y</w:t>
-      </w:r>
-      <w:r>
-        <w:t>Y</w:t>
-      </w:r>
-      <w:r>
+        <w:t>, #XXXXY</w:t>
+      </w:r>
+      <w:r>
+        <w:t>Y</w:t>
+      </w:r>
+      <w:r>
+        <w:t>YY#</w:t>
+      </w:r>
+      <w:r>
+        <w:rPr>
+          <w:u w:val="single"/>
+        </w:rPr>
         <w:t>#</w:t>
       </w:r>
       <w:r>
@@ -2421,6 +3661,7 @@
     <w:lsdException w:name="HTML Sample" w:semiHidden="1" w:unhideWhenUsed="1"/>
     <w:lsdException w:name="HTML Typewriter" w:semiHidden="1" w:unhideWhenUsed="1"/>
     <w:lsdException w:name="HTML Variable" w:semiHidden="1" w:unhideWhenUsed="1"/>
+    <w:lsdException w:name="Normal Table" w:semiHidden="1" w:unhideWhenUsed="1"/>
     <w:lsdException w:name="annotation subject" w:semiHidden="1" w:unhideWhenUsed="1"/>
     <w:lsdException w:name="No List" w:semiHidden="1" w:unhideWhenUsed="1"/>
     <w:lsdException w:name="Outline List 1" w:semiHidden="1" w:unhideWhenUsed="1"/>
@@ -2463,8 +3704,11 @@
     <w:lsdException w:name="Table Contemporary" w:semiHidden="1" w:unhideWhenUsed="1"/>
     <w:lsdException w:name="Table Elegant" w:semiHidden="1" w:unhideWhenUsed="1"/>
     <w:lsdException w:name="Table Professional" w:semiHidden="1" w:unhideWhenUsed="1"/>
+    <w:lsdException w:name="Table Subtle 1" w:semiHidden="1" w:unhideWhenUsed="1"/>
     <w:lsdException w:name="Table Subtle 2" w:semiHidden="1" w:unhideWhenUsed="1"/>
     <w:lsdException w:name="Table Web 1" w:semiHidden="1" w:unhideWhenUsed="1"/>
+    <w:lsdException w:name="Table Web 2" w:semiHidden="1" w:unhideWhenUsed="1"/>
+    <w:lsdException w:name="Table Web 3" w:semiHidden="1" w:unhideWhenUsed="1"/>
     <w:lsdException w:name="Balloon Text" w:semiHidden="1" w:unhideWhenUsed="1"/>
     <w:lsdException w:name="Table Grid" w:uiPriority="39"/>
     <w:lsdException w:name="Table Theme" w:semiHidden="1" w:unhideWhenUsed="1"/>

</xml_diff>